<commit_message>
Update docs to include NDK
</commit_message>
<xml_diff>
--- a/FingoDriver/FingoDeveloperGuide.docx
+++ b/FingoDriver/FingoDeveloperGuide.docx
@@ -173,34 +173,7 @@
           <w:color w:val="767171"/>
           <w:sz w:val="44"/>
         </w:rPr>
-        <w:t>4</w:t>
-      </w:r>
-      <w:r>
-        <w:rPr>
-          <w:rFonts w:ascii="Arial Rounded MT" w:eastAsia="Arial Rounded MT" w:hAnsi="Arial Rounded MT" w:cs="Arial Rounded MT"/>
-          <w:b/>
-          <w:color w:val="767171"/>
-          <w:sz w:val="44"/>
-        </w:rPr>
-        <w:t xml:space="preserve"> </w:t>
-      </w:r>
-      <w:r>
-        <w:rPr>
-          <w:rFonts w:ascii="Arial Rounded MT" w:eastAsia="Arial Rounded MT" w:hAnsi="Arial Rounded MT" w:cs="Arial Rounded MT"/>
-          <w:b/>
-          <w:color w:val="767171"/>
-          <w:sz w:val="44"/>
-        </w:rPr>
-        <w:t xml:space="preserve">May </w:t>
-      </w:r>
-      <w:r>
-        <w:rPr>
-          <w:rFonts w:ascii="Arial Rounded MT" w:eastAsia="Arial Rounded MT" w:hAnsi="Arial Rounded MT" w:cs="Arial Rounded MT"/>
-          <w:b/>
-          <w:color w:val="767171"/>
-          <w:sz w:val="44"/>
-        </w:rPr>
-        <w:t>2021</w:t>
+        <w:t>4 May 2021</w:t>
       </w:r>
       <w:r>
         <w:rPr>
@@ -524,42 +497,7 @@
           <w:rFonts w:ascii="Times New Roman" w:eastAsia="Times New Roman" w:hAnsi="Times New Roman" w:cs="Times New Roman"/>
           <w:sz w:val="20"/>
         </w:rPr>
-        <w:t>1.2</w:t>
-      </w:r>
-      <w:r>
-        <w:rPr>
-          <w:rFonts w:ascii="Times New Roman" w:eastAsia="Times New Roman" w:hAnsi="Times New Roman" w:cs="Times New Roman"/>
-          <w:sz w:val="20"/>
-        </w:rPr>
-        <w:t xml:space="preserve">.1 </w:t>
-      </w:r>
-      <w:r>
-        <w:rPr>
-          <w:rFonts w:ascii="Times New Roman" w:eastAsia="Times New Roman" w:hAnsi="Times New Roman" w:cs="Times New Roman"/>
-          <w:sz w:val="20"/>
-        </w:rPr>
-        <w:t>Technical Information</w:t>
-      </w:r>
-      <w:r>
-        <w:rPr>
-          <w:rFonts w:ascii="Times New Roman" w:eastAsia="Times New Roman" w:hAnsi="Times New Roman" w:cs="Times New Roman"/>
-          <w:sz w:val="20"/>
-        </w:rPr>
-        <w:t>............................................................................................................................</w:t>
-      </w:r>
-      <w:r>
-        <w:rPr>
-          <w:rFonts w:ascii="Times New Roman" w:eastAsia="Times New Roman" w:hAnsi="Times New Roman" w:cs="Times New Roman"/>
-          <w:sz w:val="20"/>
-        </w:rPr>
-        <w:t>.1</w:t>
-      </w:r>
-      <w:r>
-        <w:rPr>
-          <w:rFonts w:ascii="Times New Roman" w:eastAsia="Times New Roman" w:hAnsi="Times New Roman" w:cs="Times New Roman"/>
-          <w:sz w:val="20"/>
-        </w:rPr>
-        <w:t>-1</w:t>
+        <w:t>1.2.1 Technical Information.............................................................................................................................1-1</w:t>
       </w:r>
     </w:p>
     <w:p>
@@ -618,14 +556,7 @@
           <w:rFonts w:ascii="Times New Roman" w:eastAsia="Times New Roman" w:hAnsi="Times New Roman" w:cs="Times New Roman"/>
           <w:sz w:val="20"/>
         </w:rPr>
-        <w:t>1</w:t>
-      </w:r>
-      <w:r>
-        <w:rPr>
-          <w:rFonts w:ascii="Times New Roman" w:eastAsia="Times New Roman" w:hAnsi="Times New Roman" w:cs="Times New Roman"/>
-          <w:sz w:val="20"/>
-        </w:rPr>
-        <w:t>-1</w:t>
+        <w:t>1-1</w:t>
       </w:r>
     </w:p>
     <w:p>
@@ -2106,28 +2037,7 @@
           <w:rFonts w:ascii="Arial" w:eastAsia="Arial" w:hAnsi="Arial" w:cs="Arial"/>
           <w:b/>
         </w:rPr>
-        <w:t>1.</w:t>
-      </w:r>
-      <w:r>
-        <w:rPr>
-          <w:rFonts w:ascii="Arial" w:eastAsia="Arial" w:hAnsi="Arial" w:cs="Arial"/>
-          <w:b/>
-        </w:rPr>
-        <w:t>2.1</w:t>
-      </w:r>
-      <w:r>
-        <w:rPr>
-          <w:rFonts w:ascii="Arial" w:eastAsia="Arial" w:hAnsi="Arial" w:cs="Arial"/>
-          <w:b/>
-        </w:rPr>
-        <w:t xml:space="preserve"> </w:t>
-      </w:r>
-      <w:r>
-        <w:rPr>
-          <w:rFonts w:ascii="Arial" w:eastAsia="Arial" w:hAnsi="Arial" w:cs="Arial"/>
-          <w:b/>
-        </w:rPr>
-        <w:t>Technical Information</w:t>
+        <w:t>1.2.1 Technical Information</w:t>
       </w:r>
     </w:p>
     <w:p/>
@@ -2187,25 +2097,7 @@
                 <w:bCs/>
                 <w:sz w:val="24"/>
               </w:rPr>
-              <w:t xml:space="preserve"> </w:t>
-            </w:r>
-            <w:r>
-              <w:rPr>
-                <w:rFonts w:ascii="Arial" w:eastAsia="Arial" w:hAnsi="Arial" w:cs="Arial"/>
-                <w:b/>
-                <w:bCs/>
-                <w:sz w:val="24"/>
-              </w:rPr>
-              <w:t>Technical D</w:t>
-            </w:r>
-            <w:r>
-              <w:rPr>
-                <w:rFonts w:ascii="Arial" w:eastAsia="Arial" w:hAnsi="Arial" w:cs="Arial"/>
-                <w:b/>
-                <w:bCs/>
-                <w:sz w:val="24"/>
-              </w:rPr>
-              <w:t>irector</w:t>
+              <w:t xml:space="preserve"> Technical Director</w:t>
             </w:r>
           </w:p>
         </w:tc>
@@ -2839,10 +2731,7 @@
       </w:pPr>
       <w:r>
         <w:lastRenderedPageBreak/>
-        <w:t>2</w:t>
-      </w:r>
-      <w:r>
-        <w:t xml:space="preserve">.0 </w:t>
+        <w:t xml:space="preserve">2.0 </w:t>
       </w:r>
       <w:r>
         <w:tab/>
@@ -2918,18 +2807,13 @@
           <w:ilvl w:val="1"/>
           <w:numId w:val="26"/>
         </w:numPr>
-        <w:rPr>
-          <w:color w:val="auto"/>
-        </w:rPr>
-      </w:pPr>
-      <w:proofErr w:type="spellStart"/>
-      <w:r>
-        <w:rPr>
-          <w:color w:val="auto"/>
-        </w:rPr>
-        <w:t>EventBus</w:t>
-      </w:r>
-      <w:proofErr w:type="spellEnd"/>
+      </w:pPr>
+      <w:r>
+        <w:t>NDK</w:t>
+      </w:r>
+      <w:r>
+        <w:t xml:space="preserve"> Setup</w:t>
+      </w:r>
     </w:p>
     <w:p>
       <w:pPr>
@@ -2938,15 +2822,81 @@
           <w:ilvl w:val="2"/>
           <w:numId w:val="26"/>
         </w:numPr>
-        <w:rPr>
-          <w:color w:val="2F5496" w:themeColor="accent5" w:themeShade="BF"/>
-        </w:rPr>
-      </w:pPr>
-      <w:r>
-        <w:rPr>
-          <w:color w:val="2F5496" w:themeColor="accent5" w:themeShade="BF"/>
-        </w:rPr>
-        <w:t xml:space="preserve"> 'org.greenrobot:eventbus:3.2.0'</w:t>
+      </w:pPr>
+      <w:proofErr w:type="spellStart"/>
+      <w:proofErr w:type="gramStart"/>
+      <w:r>
+        <w:t>defaultConfig</w:t>
+      </w:r>
+      <w:proofErr w:type="spellEnd"/>
+      <w:proofErr w:type="gramEnd"/>
+      <w:r>
+        <w:t xml:space="preserve"> {</w:t>
+      </w:r>
+      <w:r>
+        <w:br/>
+        <w:t xml:space="preserve">       </w:t>
+      </w:r>
+      <w:proofErr w:type="spellStart"/>
+      <w:r>
+        <w:t>minSdkVersion</w:t>
+      </w:r>
+      <w:proofErr w:type="spellEnd"/>
+      <w:r>
+        <w:t xml:space="preserve"> 23  </w:t>
+      </w:r>
+      <w:r>
+        <w:br/>
+        <w:t xml:space="preserve">       ……..</w:t>
+      </w:r>
+      <w:r>
+        <w:t>……..</w:t>
+      </w:r>
+      <w:bookmarkStart w:id="0" w:name="_GoBack"/>
+      <w:bookmarkEnd w:id="0"/>
+      <w:r>
+        <w:br/>
+        <w:t xml:space="preserve">       </w:t>
+      </w:r>
+      <w:r>
+        <w:br/>
+        <w:t xml:space="preserve">      </w:t>
+      </w:r>
+      <w:proofErr w:type="spellStart"/>
+      <w:r>
+        <w:t>ndk</w:t>
+      </w:r>
+      <w:proofErr w:type="spellEnd"/>
+      <w:r>
+        <w:t xml:space="preserve"> {</w:t>
+      </w:r>
+      <w:r>
+        <w:br/>
+        <w:t xml:space="preserve">               </w:t>
+      </w:r>
+      <w:proofErr w:type="spellStart"/>
+      <w:r>
+        <w:t>abiFilters</w:t>
+      </w:r>
+      <w:proofErr w:type="spellEnd"/>
+      <w:r>
+        <w:t xml:space="preserve"> ‘x64’, ‘</w:t>
+      </w:r>
+      <w:proofErr w:type="spellStart"/>
+      <w:r>
+        <w:t>armeabi</w:t>
+      </w:r>
+      <w:proofErr w:type="spellEnd"/>
+      <w:r>
+        <w:t xml:space="preserve">’ </w:t>
+      </w:r>
+      <w:r>
+        <w:br/>
+        <w:t xml:space="preserve">     }</w:t>
+      </w:r>
+      <w:r>
+        <w:br/>
+        <w:t>}</w:t>
       </w:r>
     </w:p>
     <w:p>
@@ -2956,10 +2906,18 @@
           <w:ilvl w:val="1"/>
           <w:numId w:val="26"/>
         </w:numPr>
-      </w:pPr>
-      <w:r>
-        <w:t>Networking</w:t>
-      </w:r>
+        <w:rPr>
+          <w:color w:val="auto"/>
+        </w:rPr>
+      </w:pPr>
+      <w:proofErr w:type="spellStart"/>
+      <w:r>
+        <w:rPr>
+          <w:color w:val="auto"/>
+        </w:rPr>
+        <w:t>EventBus</w:t>
+      </w:r>
+      <w:proofErr w:type="spellEnd"/>
     </w:p>
     <w:p>
       <w:pPr>
@@ -2976,7 +2934,19 @@
         <w:rPr>
           <w:color w:val="2F5496" w:themeColor="accent5" w:themeShade="BF"/>
         </w:rPr>
-        <w:t>'com.squareup.retrofit2:retrofit:2.9.0'</w:t>
+        <w:t xml:space="preserve"> 'org.greenrobot:eventbus:3.2.0'</w:t>
+      </w:r>
+    </w:p>
+    <w:p>
+      <w:pPr>
+        <w:pStyle w:val="ListParagraph"/>
+        <w:numPr>
+          <w:ilvl w:val="1"/>
+          <w:numId w:val="26"/>
+        </w:numPr>
+      </w:pPr>
+      <w:r>
+        <w:t>Networking</w:t>
       </w:r>
     </w:p>
     <w:p>
@@ -2994,6 +2964,24 @@
         <w:rPr>
           <w:color w:val="2F5496" w:themeColor="accent5" w:themeShade="BF"/>
         </w:rPr>
+        <w:t>'com.squareup.retrofit2:retrofit:2.9.0'</w:t>
+      </w:r>
+    </w:p>
+    <w:p>
+      <w:pPr>
+        <w:pStyle w:val="ListParagraph"/>
+        <w:numPr>
+          <w:ilvl w:val="2"/>
+          <w:numId w:val="26"/>
+        </w:numPr>
+        <w:rPr>
+          <w:color w:val="2F5496" w:themeColor="accent5" w:themeShade="BF"/>
+        </w:rPr>
+      </w:pPr>
+      <w:r>
+        <w:rPr>
+          <w:color w:val="2F5496" w:themeColor="accent5" w:themeShade="BF"/>
+        </w:rPr>
         <w:t>'com.squareup.ok</w:t>
       </w:r>
       <w:r>
@@ -3167,7 +3155,6 @@
         <w:ind w:left="0" w:firstLine="0"/>
       </w:pPr>
       <w:r>
-        <w:lastRenderedPageBreak/>
         <w:t>3</w:t>
       </w:r>
       <w:r>
@@ -4237,7 +4224,6 @@
         <w:ind w:left="0" w:firstLine="0"/>
       </w:pPr>
       <w:r>
-        <w:lastRenderedPageBreak/>
         <w:t>3</w:t>
       </w:r>
       <w:r>
@@ -4437,6 +4423,7 @@
           <w:sz w:val="24"/>
           <w:szCs w:val="24"/>
         </w:rPr>
+        <w:lastRenderedPageBreak/>
         <w:t>Enrollment process consists of three finger enroll captures and one verification capture, so total of 4 scans for the enrollment process to be completed.</w:t>
       </w:r>
     </w:p>
@@ -4709,7 +4696,6 @@
         <w:pStyle w:val="Heading1"/>
       </w:pPr>
       <w:r>
-        <w:lastRenderedPageBreak/>
         <w:t>3</w:t>
       </w:r>
       <w:r>
@@ -4907,6 +4893,7 @@
           <w:sz w:val="24"/>
           <w:szCs w:val="24"/>
         </w:rPr>
+        <w:lastRenderedPageBreak/>
         <w:t>If the payment failed the cloud will return error (Refer to payment error section), if the payment is successful the below payment data will be returned from the cloud.</w:t>
       </w:r>
     </w:p>
@@ -5216,7 +5203,6 @@
           <w:sz w:val="24"/>
           <w:szCs w:val="24"/>
         </w:rPr>
-        <w:lastRenderedPageBreak/>
         <w:t>Gateway Transaction ID</w:t>
       </w:r>
     </w:p>
@@ -6196,7 +6182,15 @@
           <w:rFonts w:ascii="Consolas" w:hAnsi="Consolas"/>
           <w:color w:val="A9B7C6"/>
         </w:rPr>
-        <w:t>) {</w:t>
+        <w:t xml:space="preserve">) </w:t>
+      </w:r>
+      <w:r>
+        <w:rPr>
+          <w:rFonts w:ascii="Consolas" w:hAnsi="Consolas"/>
+          <w:color w:val="A9B7C6"/>
+        </w:rPr>
+        <w:lastRenderedPageBreak/>
+        <w:t>{</w:t>
       </w:r>
       <w:r>
         <w:rPr>
@@ -8614,6 +8608,7 @@
           <w:sz w:val="24"/>
           <w:szCs w:val="24"/>
         </w:rPr>
+        <w:lastRenderedPageBreak/>
         <w:t>To invoke the enrollment API</w:t>
       </w:r>
     </w:p>
@@ -9561,7 +9556,6 @@
           <w:sz w:val="24"/>
           <w:szCs w:val="24"/>
         </w:rPr>
-        <w:lastRenderedPageBreak/>
         <w:t>For identification and enrollment API’s, the results will be received in the</w:t>
       </w:r>
     </w:p>
@@ -9708,6 +9702,7 @@
           <w:rFonts w:ascii="Consolas" w:hAnsi="Consolas"/>
           <w:color w:val="FFC66D"/>
         </w:rPr>
+        <w:lastRenderedPageBreak/>
         <w:t>onPaymentData</w:t>
       </w:r>
       <w:proofErr w:type="spellEnd"/>
@@ -10004,7 +9999,6 @@
         <w:pStyle w:val="Heading1"/>
       </w:pPr>
       <w:r>
-        <w:lastRenderedPageBreak/>
         <w:t>4</w:t>
       </w:r>
       <w:r>
@@ -10168,6 +10162,7 @@
               <w:jc w:val="center"/>
             </w:pPr>
             <w:r>
+              <w:lastRenderedPageBreak/>
               <w:t>2000</w:t>
             </w:r>
           </w:p>
@@ -10292,10 +10287,7 @@
               <w:spacing w:after="3" w:line="240" w:lineRule="auto"/>
             </w:pPr>
             <w:r>
-              <w:t>Second</w:t>
-            </w:r>
-            <w:r>
-              <w:t xml:space="preserve"> finger vein scan is successful \n</w:t>
+              <w:t>Second finger vein scan is successful \n</w:t>
             </w:r>
           </w:p>
           <w:p>
@@ -10337,10 +10329,7 @@
               <w:spacing w:after="3" w:line="240" w:lineRule="auto"/>
             </w:pPr>
             <w:r>
-              <w:t>Third</w:t>
-            </w:r>
-            <w:r>
-              <w:t xml:space="preserve"> finger vein scan is successful \n</w:t>
+              <w:t>Third finger vein scan is successful \n</w:t>
             </w:r>
           </w:p>
           <w:p>
@@ -10868,18 +10857,7 @@
           <w:sz w:val="32"/>
           <w:szCs w:val="32"/>
         </w:rPr>
-        <w:t>THANK</w:t>
-      </w:r>
-      <w:bookmarkStart w:id="0" w:name="_GoBack"/>
-      <w:bookmarkEnd w:id="0"/>
-      <w:r>
-        <w:rPr>
-          <w:b/>
-          <w:bCs/>
-          <w:sz w:val="32"/>
-          <w:szCs w:val="32"/>
-        </w:rPr>
-        <w:t>S</w:t>
+        <w:t>THANKS</w:t>
       </w:r>
     </w:p>
     <w:sectPr>
@@ -11239,7 +11217,7 @@
         <w:noProof/>
         <w:sz w:val="20"/>
       </w:rPr>
-      <w:t>15</w:t>
+      <w:t>17</w:t>
     </w:r>
     <w:r>
       <w:rPr>
@@ -12375,7 +12353,7 @@
         <w:ind w:left="2160" w:hanging="180"/>
       </w:pPr>
     </w:lvl>
-    <w:lvl w:ilvl="3" w:tplc="0409000F" w:tentative="1">
+    <w:lvl w:ilvl="3" w:tplc="0409000F">
       <w:start w:val="1"/>
       <w:numFmt w:val="decimal"/>
       <w:lvlText w:val="%4."/>
@@ -12384,7 +12362,7 @@
         <w:ind w:left="2880" w:hanging="360"/>
       </w:pPr>
     </w:lvl>
-    <w:lvl w:ilvl="4" w:tplc="04090019" w:tentative="1">
+    <w:lvl w:ilvl="4" w:tplc="04090019">
       <w:start w:val="1"/>
       <w:numFmt w:val="lowerLetter"/>
       <w:lvlText w:val="%5."/>
@@ -16698,6 +16676,7 @@
   <w:style w:type="character" w:default="1" w:styleId="DefaultParagraphFont">
     <w:name w:val="Default Paragraph Font"/>
     <w:uiPriority w:val="1"/>
+    <w:semiHidden/>
     <w:unhideWhenUsed/>
   </w:style>
   <w:style w:type="table" w:default="1" w:styleId="TableNormal">
@@ -17157,7 +17136,7 @@
 </file>
 
 <file path=customXml/itemProps1.xml><?xml version="1.0" encoding="utf-8"?>
-<ds:datastoreItem xmlns:ds="http://schemas.openxmlformats.org/officeDocument/2006/customXml" ds:itemID="{0B78E8FB-4EA0-48B0-B058-4D470C3689D5}">
+<ds:datastoreItem xmlns:ds="http://schemas.openxmlformats.org/officeDocument/2006/customXml" ds:itemID="{4DEDAFD6-C090-4AF6-A88C-E2397232A2CD}">
   <ds:schemaRefs>
     <ds:schemaRef ds:uri="http://schemas.openxmlformats.org/officeDocument/2006/bibliography"/>
   </ds:schemaRefs>

</xml_diff>